<commit_message>
update version & uodate doc
</commit_message>
<xml_diff>
--- a/app/说明.docx
+++ b/app/说明.docx
@@ -3,11 +3,6 @@
 <w:document xmlns:wpc="http://schemas.microsoft.com/office/word/2010/wordprocessingCanvas" xmlns:mc="http://schemas.openxmlformats.org/markup-compatibility/2006" xmlns:o="urn:schemas-microsoft-com:office:office" xmlns:r="http://schemas.openxmlformats.org/officeDocument/2006/relationships" xmlns:m="http://schemas.openxmlformats.org/officeDocument/2006/math" xmlns:v="urn:schemas-microsoft-com:vml" xmlns:wp14="http://schemas.microsoft.com/office/word/2010/wordprocessingDrawing" xmlns:wp="http://schemas.openxmlformats.org/drawingml/2006/wordprocessingDrawing" xmlns:w10="urn:schemas-microsoft-com:office:word" xmlns:w="http://schemas.openxmlformats.org/wordprocessingml/2006/main" xmlns:w14="http://schemas.microsoft.com/office/word/2010/wordml" xmlns:wpg="http://schemas.microsoft.com/office/word/2010/wordprocessingGroup" xmlns:wpi="http://schemas.microsoft.com/office/word/2010/wordprocessingInk" xmlns:wne="http://schemas.microsoft.com/office/word/2006/wordml" xmlns:wps="http://schemas.microsoft.com/office/word/2010/wordprocessingShape" mc:Ignorable="w14 wp14">
   <w:body>
     <w:p>
-      <w:pPr>
-        <w:rPr>
-          <w:rFonts w:hint="eastAsia"/>
-        </w:rPr>
-      </w:pPr>
       <w:r>
         <w:rPr>
           <w:rFonts w:hint="eastAsia"/>
@@ -16,22 +11,49 @@
       </w:r>
     </w:p>
     <w:p>
-      <w:pPr>
-        <w:rPr>
-          <w:rFonts w:hint="eastAsia"/>
-        </w:rPr>
-      </w:pPr>
-      <w:r>
-        <w:rPr>
-          <w:rFonts w:hint="eastAsia"/>
-        </w:rPr>
-        <w:t>需要在手机的设置里，把“生日提醒”设置为允许在后台运行或锁屏后保持运行。</w:t>
-      </w:r>
-      <w:r>
-        <w:rPr>
-          <w:rFonts w:hint="eastAsia"/>
-        </w:rPr>
-        <w:t>一般在“设置》电池管理》后台耗电程序》锁屏后保持运行（或后台保护</w:t>
+      <w:r>
+        <w:rPr>
+          <w:rFonts w:hint="eastAsia"/>
+        </w:rPr>
+        <w:t>使用方式不变。</w:t>
+      </w:r>
+    </w:p>
+    <w:p>
+      <w:r>
+        <w:rPr>
+          <w:rFonts w:hint="eastAsia"/>
+        </w:rPr>
+        <w:t>添加功能：自动根据“姓名”“出生日期”字段解析格式。自动识别多种</w:t>
+      </w:r>
+      <w:r>
+        <w:rPr>
+          <w:rFonts w:hint="eastAsia"/>
+        </w:rPr>
+        <w:t>日期格式如“</w:t>
+      </w:r>
+      <w:r>
+        <w:rPr>
+          <w:rFonts w:hint="eastAsia"/>
+        </w:rPr>
+        <w:t>2017-01-01</w:t>
+      </w:r>
+      <w:r>
+        <w:rPr>
+          <w:rFonts w:hint="eastAsia"/>
+        </w:rPr>
+        <w:t>”</w:t>
+      </w:r>
+      <w:r>
+        <w:rPr>
+          <w:rFonts w:hint="eastAsia"/>
+        </w:rPr>
+        <w:t>“</w:t>
+      </w:r>
+      <w:r>
+        <w:rPr>
+          <w:rFonts w:hint="eastAsia"/>
+        </w:rPr>
+        <w:t>2017.1.1</w:t>
       </w:r>
       <w:bookmarkStart w:id="0" w:name="_GoBack"/>
       <w:bookmarkEnd w:id="0"/>
@@ -39,22 +61,17 @@
         <w:rPr>
           <w:rFonts w:hint="eastAsia"/>
         </w:rPr>
-        <w:t>）”</w:t>
-      </w:r>
-    </w:p>
-    <w:p>
-      <w:pPr>
-        <w:rPr>
-          <w:rFonts w:hint="eastAsia"/>
-        </w:rPr>
-      </w:pPr>
-    </w:p>
-    <w:p>
-      <w:pPr>
-        <w:rPr>
-          <w:rFonts w:hint="eastAsia"/>
-        </w:rPr>
-      </w:pPr>
+        <w:t>”</w:t>
+      </w:r>
+      <w:r>
+        <w:rPr>
+          <w:rFonts w:hint="eastAsia"/>
+        </w:rPr>
+        <w:t>等</w:t>
+      </w:r>
+    </w:p>
+    <w:p/>
+    <w:p>
       <w:r>
         <w:rPr>
           <w:rFonts w:hint="eastAsia"/>
@@ -63,13 +80,6 @@
       </w:r>
     </w:p>
     <w:p>
-      <w:pPr>
-        <w:rPr>
-          <w:rFonts w:hint="eastAsia"/>
-        </w:rPr>
-      </w:pPr>
-    </w:p>
-    <w:p>
       <w:r>
         <w:t>第一步</w:t>
       </w:r>
@@ -87,33 +97,37 @@
         </w:rPr>
         <w:t>将“</w:t>
       </w:r>
-      <w:proofErr w:type="spellStart"/>
       <w:r>
         <w:rPr>
           <w:rFonts w:hint="eastAsia"/>
         </w:rPr>
         <w:t>app.apk</w:t>
       </w:r>
-      <w:proofErr w:type="spellEnd"/>
       <w:r>
         <w:rPr>
           <w:rFonts w:hint="eastAsia"/>
         </w:rPr>
         <w:t>”通过电脑发送到手机（</w:t>
       </w:r>
-      <w:proofErr w:type="spellStart"/>
       <w:r>
         <w:rPr>
           <w:rFonts w:hint="eastAsia"/>
         </w:rPr>
         <w:t>QQ</w:t>
       </w:r>
-      <w:proofErr w:type="spellEnd"/>
       <w:r>
         <w:rPr>
           <w:rFonts w:hint="eastAsia"/>
         </w:rPr>
         <w:t>微信钉钉都有此功能）。用手机“文件管理”找到该文件并点击，根据提示进行安装。</w:t>
+      </w:r>
+    </w:p>
+    <w:p>
+      <w:r>
+        <w:rPr>
+          <w:rFonts w:hint="eastAsia"/>
+        </w:rPr>
+        <w:t>在手机的设置里，把“生日提醒”设置为允许在后台运行或锁屏后保持运行。一般在“设置》电池管理》后台耗电程序》锁屏后保持运行（或后台保护）”</w:t>
       </w:r>
     </w:p>
     <w:p/>

</xml_diff>